<commit_message>
Updated details in BD & Marketing Apx
</commit_message>
<xml_diff>
--- a/Apx. BD.docx
+++ b/Apx. BD.docx
@@ -262,37 +262,14 @@
           <w:bCs/>
           <w:shd w:val="clear" w:color="auto" w:fill="F9F9F9"/>
         </w:rPr>
-        <w:t>Business Development Manager</w:t>
-      </w:r>
-      <w:r>
-        <w:rPr>
-          <w:rFonts w:cstheme="minorHAnsi"/>
-          <w:b/>
-          <w:bCs/>
-          <w:shd w:val="clear" w:color="auto" w:fill="F9F9F9"/>
-        </w:rPr>
-        <w:t>:</w:t>
+        <w:t>Business Development Manager:</w:t>
       </w:r>
       <w:r>
         <w:rPr>
           <w:rFonts w:cstheme="minorHAnsi"/>
           <w:shd w:val="clear" w:color="auto" w:fill="F9F9F9"/>
         </w:rPr>
-        <w:t xml:space="preserve"> </w:t>
-      </w:r>
-      <w:r>
-        <w:rPr>
-          <w:rFonts w:cstheme="minorHAnsi"/>
-          <w:shd w:val="clear" w:color="auto" w:fill="F9F9F9"/>
-        </w:rPr>
-        <w:t>Fahad K C</w:t>
-      </w:r>
-      <w:r>
-        <w:rPr>
-          <w:rFonts w:cstheme="minorHAnsi"/>
-          <w:shd w:val="clear" w:color="auto" w:fill="F9F9F9"/>
-        </w:rPr>
-        <w:t xml:space="preserve"> – Ph. </w:t>
+        <w:t xml:space="preserve"> Fahad K C – Ph. </w:t>
       </w:r>
       <w:hyperlink r:id="rId5" w:history="1">
         <w:r>
@@ -385,14 +362,7 @@
           <w:b/>
           <w:bCs/>
         </w:rPr>
-        <w:t>Q: How can we propose a collaboration with Royal Drive?</w:t>
-      </w:r>
-      <w:r>
-        <w:rPr>
-          <w:b/>
-          <w:bCs/>
-        </w:rPr>
-        <w:tab/>
+        <w:t>Q: Do you accept sponsorship or partnership requests?</w:t>
       </w:r>
     </w:p>
     <w:p>
@@ -400,9 +370,12 @@
         <w:tabs>
           <w:tab w:val="left" w:pos="6385"/>
         </w:tabs>
-      </w:pPr>
-      <w:r>
-        <w:t xml:space="preserve">A: Please share your proposal or company profile at </w:t>
+        <w:rPr>
+          <w:rStyle w:val="Strong"/>
+        </w:rPr>
+      </w:pPr>
+      <w:r>
+        <w:t xml:space="preserve">A: Sponsorship or partnership proposals can be emailed to us for review. Our BD team will evaluate their relevance and alignment with our brand, and the final decision will be taken by management. You may share your proposal at </w:t>
       </w:r>
       <w:hyperlink r:id="rId7" w:history="1">
         <w:r>
@@ -413,7 +386,10 @@
         </w:r>
       </w:hyperlink>
       <w:r>
-        <w:t xml:space="preserve"> Our team will review and contact you if it matches our requirements.</w:t>
+        <w:rPr>
+          <w:rStyle w:val="Strong"/>
+        </w:rPr>
+        <w:t xml:space="preserve"> </w:t>
       </w:r>
     </w:p>
     <w:p>
@@ -431,7 +407,7 @@
           <w:b/>
           <w:bCs/>
         </w:rPr>
-        <w:t>Q: Do you partner with brands for promotions or events?</w:t>
+        <w:t>Q: How can investors or shareholders reach Royal Drive for information?</w:t>
       </w:r>
     </w:p>
     <w:p>
@@ -441,82 +417,9 @@
         </w:tabs>
       </w:pPr>
       <w:r>
-        <w:t>A: Yes, we do collaborate with brands, provided the partnership is relevant and adds value to our customers or business. Our team reviews each proposal to ensure it aligns well with Royal Drive’s brand and objectives.</w:t>
-      </w:r>
-    </w:p>
-    <w:p>
-      <w:pPr>
-        <w:tabs>
-          <w:tab w:val="left" w:pos="6385"/>
-        </w:tabs>
-        <w:rPr>
-          <w:b/>
-          <w:bCs/>
-        </w:rPr>
-      </w:pPr>
-      <w:r>
-        <w:rPr>
-          <w:b/>
-          <w:bCs/>
-        </w:rPr>
-        <w:t>Q: Do you accept sponsorship or partnership requests?</w:t>
-      </w:r>
-    </w:p>
-    <w:p>
-      <w:pPr>
-        <w:tabs>
-          <w:tab w:val="left" w:pos="6385"/>
-        </w:tabs>
-        <w:rPr>
-          <w:rStyle w:val="Strong"/>
-        </w:rPr>
-      </w:pPr>
-      <w:r>
-        <w:t xml:space="preserve">A: Sponsorship or partnership proposals can be emailed to us for review. Our BD team will evaluate their relevance and alignment with our brand, and the final decision will be taken by management. You may share your proposal at </w:t>
+        <w:t xml:space="preserve">A: Investors and shareholders may contact </w:t>
       </w:r>
       <w:hyperlink r:id="rId8" w:history="1">
-        <w:r>
-          <w:rPr>
-            <w:rStyle w:val="Hyperlink"/>
-          </w:rPr>
-          <w:t>bdm@royaldrive.in</w:t>
-        </w:r>
-      </w:hyperlink>
-      <w:r>
-        <w:rPr>
-          <w:rStyle w:val="Strong"/>
-        </w:rPr>
-        <w:t xml:space="preserve"> </w:t>
-      </w:r>
-    </w:p>
-    <w:p>
-      <w:pPr>
-        <w:tabs>
-          <w:tab w:val="left" w:pos="6385"/>
-        </w:tabs>
-        <w:rPr>
-          <w:b/>
-          <w:bCs/>
-        </w:rPr>
-      </w:pPr>
-      <w:r>
-        <w:rPr>
-          <w:b/>
-          <w:bCs/>
-        </w:rPr>
-        <w:t>Q: How can investors or shareholders reach Royal Drive for information?</w:t>
-      </w:r>
-    </w:p>
-    <w:p>
-      <w:pPr>
-        <w:tabs>
-          <w:tab w:val="left" w:pos="6385"/>
-        </w:tabs>
-      </w:pPr>
-      <w:r>
-        <w:t xml:space="preserve">A: Investors and shareholders may contact </w:t>
-      </w:r>
-      <w:hyperlink r:id="rId9" w:history="1">
         <w:r>
           <w:rPr>
             <w:rStyle w:val="Hyperlink"/>

</xml_diff>